<commit_message>
Avancement du plan du test
</commit_message>
<xml_diff>
--- a/plan_de_tests.docx
+++ b/plan_de_tests.docx
@@ -299,7 +299,6 @@
         </w:rPr>
         <w:t xml:space="preserve"> : </w:t>
       </w:r>
-      <w:proofErr w:type="spellStart"/>
       <w:r>
         <w:rPr>
           <w:rFonts w:ascii="Arial" w:hAnsi="Arial" w:cs="Arial"/>
@@ -312,7 +311,6 @@
         </w:rPr>
         <w:t>orum.db</w:t>
       </w:r>
-      <w:proofErr w:type="spellEnd"/>
     </w:p>
     <w:p>
       <w:pPr>
@@ -423,7 +421,14 @@
                 <w:rFonts w:ascii="Arial" w:hAnsi="Arial" w:cs="Arial"/>
                 <w:b/>
               </w:rPr>
-              <w:t>scénario</w:t>
+              <w:t>S</w:t>
+            </w:r>
+            <w:r>
+              <w:rPr>
+                <w:rFonts w:ascii="Arial" w:hAnsi="Arial" w:cs="Arial"/>
+                <w:b/>
+              </w:rPr>
+              <w:t>cénario</w:t>
             </w:r>
           </w:p>
         </w:tc>
@@ -526,27 +531,6 @@
               <w:t>Cliquez sur le bouton « suivant »</w:t>
             </w:r>
           </w:p>
-          <w:p>
-            <w:pPr>
-              <w:rPr>
-                <w:rFonts w:ascii="Arial" w:hAnsi="Arial" w:cs="Arial"/>
-              </w:rPr>
-            </w:pPr>
-          </w:p>
-          <w:p>
-            <w:pPr>
-              <w:rPr>
-                <w:rFonts w:ascii="Arial" w:hAnsi="Arial" w:cs="Arial"/>
-              </w:rPr>
-            </w:pPr>
-          </w:p>
-          <w:p>
-            <w:pPr>
-              <w:rPr>
-                <w:rFonts w:ascii="Arial" w:hAnsi="Arial" w:cs="Arial"/>
-              </w:rPr>
-            </w:pPr>
-          </w:p>
         </w:tc>
         <w:tc>
           <w:tcPr>
@@ -877,6 +861,25 @@
                 <w:rFonts w:ascii="Arial" w:hAnsi="Arial" w:cs="Arial"/>
               </w:rPr>
             </w:pPr>
+            <w:r>
+              <w:rPr>
+                <w:rFonts w:ascii="Arial" w:hAnsi="Arial" w:cs="Arial"/>
+              </w:rPr>
+              <w:t>Depuis la page suivante</w:t>
+            </w:r>
+          </w:p>
+          <w:p>
+            <w:pPr>
+              <w:rPr>
+                <w:rFonts w:ascii="Arial" w:hAnsi="Arial" w:cs="Arial"/>
+              </w:rPr>
+            </w:pPr>
+            <w:r>
+              <w:rPr>
+                <w:rFonts w:ascii="Arial" w:hAnsi="Arial" w:cs="Arial"/>
+              </w:rPr>
+              <w:t xml:space="preserve">Cliquez sur le bouton précédant </w:t>
+            </w:r>
           </w:p>
         </w:tc>
         <w:tc>
@@ -889,6 +892,12 @@
                 <w:rFonts w:ascii="Arial" w:hAnsi="Arial" w:cs="Arial"/>
               </w:rPr>
             </w:pPr>
+            <w:r>
+              <w:rPr>
+                <w:rFonts w:ascii="Arial" w:hAnsi="Arial" w:cs="Arial"/>
+              </w:rPr>
+              <w:t>La première page devrait apparaitre avec le chemin indiqué précédemment. Et on peut recliquer sur le bouton suivant de la première page</w:t>
+            </w:r>
           </w:p>
         </w:tc>
       </w:tr>
@@ -949,6 +958,25 @@
                 <w:rFonts w:ascii="Arial" w:hAnsi="Arial" w:cs="Arial"/>
               </w:rPr>
             </w:pPr>
+            <w:r>
+              <w:rPr>
+                <w:rFonts w:ascii="Arial" w:hAnsi="Arial" w:cs="Arial"/>
+              </w:rPr>
+              <w:t>Depuis la deuxième page</w:t>
+            </w:r>
+          </w:p>
+          <w:p>
+            <w:pPr>
+              <w:rPr>
+                <w:rFonts w:ascii="Arial" w:hAnsi="Arial" w:cs="Arial"/>
+              </w:rPr>
+            </w:pPr>
+            <w:r>
+              <w:rPr>
+                <w:rFonts w:ascii="Arial" w:hAnsi="Arial" w:cs="Arial"/>
+              </w:rPr>
+              <w:t>Essayer de cliquer sur le bouton suivant sans avoir sélectionné une feuille</w:t>
+            </w:r>
           </w:p>
         </w:tc>
         <w:tc>
@@ -961,6 +989,12 @@
                 <w:rFonts w:ascii="Arial" w:hAnsi="Arial" w:cs="Arial"/>
               </w:rPr>
             </w:pPr>
+            <w:r>
+              <w:rPr>
+                <w:rFonts w:ascii="Arial" w:hAnsi="Arial" w:cs="Arial"/>
+              </w:rPr>
+              <w:t>On ne peut pas continuer. Le bouton est désactivé</w:t>
+            </w:r>
           </w:p>
         </w:tc>
       </w:tr>
@@ -1020,6 +1054,38 @@
                 <w:rFonts w:ascii="Arial" w:hAnsi="Arial" w:cs="Arial"/>
               </w:rPr>
             </w:pPr>
+            <w:r>
+              <w:rPr>
+                <w:rFonts w:ascii="Arial" w:hAnsi="Arial" w:cs="Arial"/>
+              </w:rPr>
+              <w:t>Depuis la deuxième page</w:t>
+            </w:r>
+          </w:p>
+          <w:p>
+            <w:pPr>
+              <w:rPr>
+                <w:rFonts w:ascii="Arial" w:hAnsi="Arial" w:cs="Arial"/>
+              </w:rPr>
+            </w:pPr>
+            <w:r>
+              <w:rPr>
+                <w:rFonts w:ascii="Arial" w:hAnsi="Arial" w:cs="Arial"/>
+              </w:rPr>
+              <w:t>Sélectionner une feuille</w:t>
+            </w:r>
+          </w:p>
+          <w:p>
+            <w:pPr>
+              <w:rPr>
+                <w:rFonts w:ascii="Arial" w:hAnsi="Arial" w:cs="Arial"/>
+              </w:rPr>
+            </w:pPr>
+            <w:r>
+              <w:rPr>
+                <w:rFonts w:ascii="Arial" w:hAnsi="Arial" w:cs="Arial"/>
+              </w:rPr>
+              <w:t>Cliquer sur suivant</w:t>
+            </w:r>
           </w:p>
         </w:tc>
         <w:tc>
@@ -1032,6 +1098,108 @@
                 <w:rFonts w:ascii="Arial" w:hAnsi="Arial" w:cs="Arial"/>
               </w:rPr>
             </w:pPr>
+            <w:r>
+              <w:rPr>
+                <w:rFonts w:ascii="Arial" w:hAnsi="Arial" w:cs="Arial"/>
+              </w:rPr>
+              <w:t>On peut cliquer le bouton suivant</w:t>
+            </w:r>
+          </w:p>
+        </w:tc>
+      </w:tr>
+      <w:tr>
+        <w:trPr>
+          <w:trHeight w:val="1174"/>
+        </w:trPr>
+        <w:tc>
+          <w:tcPr>
+            <w:tcW w:w="662" w:type="dxa"/>
+          </w:tcPr>
+          <w:p>
+            <w:pPr>
+              <w:rPr>
+                <w:rFonts w:ascii="Arial" w:hAnsi="Arial" w:cs="Arial"/>
+              </w:rPr>
+            </w:pPr>
+            <w:r>
+              <w:rPr>
+                <w:rFonts w:ascii="Arial" w:hAnsi="Arial" w:cs="Arial"/>
+              </w:rPr>
+              <w:t>T7</w:t>
+            </w:r>
+          </w:p>
+        </w:tc>
+        <w:tc>
+          <w:tcPr>
+            <w:tcW w:w="1418" w:type="dxa"/>
+          </w:tcPr>
+          <w:p>
+            <w:pPr>
+              <w:rPr>
+                <w:rFonts w:ascii="Arial" w:hAnsi="Arial" w:cs="Arial"/>
+              </w:rPr>
+            </w:pPr>
+          </w:p>
+        </w:tc>
+        <w:tc>
+          <w:tcPr>
+            <w:tcW w:w="1386" w:type="dxa"/>
+          </w:tcPr>
+          <w:p>
+            <w:pPr>
+              <w:rPr>
+                <w:rFonts w:ascii="Arial" w:hAnsi="Arial" w:cs="Arial"/>
+              </w:rPr>
+            </w:pPr>
+          </w:p>
+        </w:tc>
+        <w:tc>
+          <w:tcPr>
+            <w:tcW w:w="5033" w:type="dxa"/>
+          </w:tcPr>
+          <w:p>
+            <w:pPr>
+              <w:rPr>
+                <w:rFonts w:ascii="Arial" w:hAnsi="Arial" w:cs="Arial"/>
+              </w:rPr>
+            </w:pPr>
+            <w:r>
+              <w:rPr>
+                <w:rFonts w:ascii="Arial" w:hAnsi="Arial" w:cs="Arial"/>
+              </w:rPr>
+              <w:t>Depuis la troisième page</w:t>
+            </w:r>
+          </w:p>
+          <w:p>
+            <w:pPr>
+              <w:rPr>
+                <w:rFonts w:ascii="Arial" w:hAnsi="Arial" w:cs="Arial"/>
+              </w:rPr>
+            </w:pPr>
+            <w:r>
+              <w:rPr>
+                <w:rFonts w:ascii="Arial" w:hAnsi="Arial" w:cs="Arial"/>
+              </w:rPr>
+              <w:t>Cliquez sur précédant</w:t>
+            </w:r>
+          </w:p>
+        </w:tc>
+        <w:tc>
+          <w:tcPr>
+            <w:tcW w:w="5643" w:type="dxa"/>
+          </w:tcPr>
+          <w:p>
+            <w:pPr>
+              <w:rPr>
+                <w:rFonts w:ascii="Arial" w:hAnsi="Arial" w:cs="Arial"/>
+              </w:rPr>
+            </w:pPr>
+            <w:r>
+              <w:rPr>
+                <w:rFonts w:ascii="Arial" w:hAnsi="Arial" w:cs="Arial"/>
+              </w:rPr>
+              <w:t>On doit pouvoir revenir à la feuille deux avec notre feuille sélectionner précédemment et pouvoir recliquez sur le bouton suivant pour repasser sur la troisième page</w:t>
+            </w:r>
           </w:p>
         </w:tc>
       </w:tr>
@@ -1053,7 +1221,7 @@
               <w:rPr>
                 <w:rFonts w:ascii="Arial" w:hAnsi="Arial" w:cs="Arial"/>
               </w:rPr>
-              <w:t>T7</w:t>
+              <w:t>T8</w:t>
             </w:r>
           </w:p>
         </w:tc>
@@ -1091,6 +1259,25 @@
                 <w:rFonts w:ascii="Arial" w:hAnsi="Arial" w:cs="Arial"/>
               </w:rPr>
             </w:pPr>
+            <w:r>
+              <w:rPr>
+                <w:rFonts w:ascii="Arial" w:hAnsi="Arial" w:cs="Arial"/>
+              </w:rPr>
+              <w:t>Depuis la quatrième page</w:t>
+            </w:r>
+          </w:p>
+          <w:p>
+            <w:pPr>
+              <w:rPr>
+                <w:rFonts w:ascii="Arial" w:hAnsi="Arial" w:cs="Arial"/>
+              </w:rPr>
+            </w:pPr>
+            <w:r>
+              <w:rPr>
+                <w:rFonts w:ascii="Arial" w:hAnsi="Arial" w:cs="Arial"/>
+              </w:rPr>
+              <w:t>Cliquez sur générer le fichier sans mettre un chemin d’accès pour les noms</w:t>
+            </w:r>
           </w:p>
         </w:tc>
         <w:tc>
@@ -1103,6 +1290,18 @@
                 <w:rFonts w:ascii="Arial" w:hAnsi="Arial" w:cs="Arial"/>
               </w:rPr>
             </w:pPr>
+            <w:r>
+              <w:rPr>
+                <w:rFonts w:ascii="Arial" w:hAnsi="Arial" w:cs="Arial"/>
+              </w:rPr>
+              <w:t xml:space="preserve">Le bouton est </w:t>
+            </w:r>
+            <w:r>
+              <w:rPr>
+                <w:rFonts w:ascii="Arial" w:hAnsi="Arial" w:cs="Arial"/>
+              </w:rPr>
+              <w:t>désactivé</w:t>
+            </w:r>
           </w:p>
         </w:tc>
       </w:tr>
@@ -1124,7 +1323,7 @@
               <w:rPr>
                 <w:rFonts w:ascii="Arial" w:hAnsi="Arial" w:cs="Arial"/>
               </w:rPr>
-              <w:t>T8</w:t>
+              <w:t>T9</w:t>
             </w:r>
           </w:p>
         </w:tc>
@@ -1162,6 +1361,37 @@
                 <w:rFonts w:ascii="Arial" w:hAnsi="Arial" w:cs="Arial"/>
               </w:rPr>
             </w:pPr>
+            <w:r>
+              <w:rPr>
+                <w:rFonts w:ascii="Arial" w:hAnsi="Arial" w:cs="Arial"/>
+              </w:rPr>
+              <w:t>Depuis la quatrième page</w:t>
+            </w:r>
+          </w:p>
+          <w:p>
+            <w:pPr>
+              <w:rPr>
+                <w:rFonts w:ascii="Arial" w:hAnsi="Arial" w:cs="Arial"/>
+              </w:rPr>
+            </w:pPr>
+            <w:r>
+              <w:rPr>
+                <w:rFonts w:ascii="Arial" w:hAnsi="Arial" w:cs="Arial"/>
+              </w:rPr>
+              <w:t xml:space="preserve">Cliquez sur </w:t>
+            </w:r>
+            <w:r>
+              <w:rPr>
+                <w:rFonts w:ascii="Arial" w:hAnsi="Arial" w:cs="Arial"/>
+              </w:rPr>
+              <w:t>Modifier le fichier des noms</w:t>
+            </w:r>
+            <w:r>
+              <w:rPr>
+                <w:rFonts w:ascii="Arial" w:hAnsi="Arial" w:cs="Arial"/>
+              </w:rPr>
+              <w:t xml:space="preserve"> sans mettre un chemin d’accès pour les noms</w:t>
+            </w:r>
           </w:p>
         </w:tc>
         <w:tc>
@@ -1174,6 +1404,18 @@
                 <w:rFonts w:ascii="Arial" w:hAnsi="Arial" w:cs="Arial"/>
               </w:rPr>
             </w:pPr>
+            <w:r>
+              <w:rPr>
+                <w:rFonts w:ascii="Arial" w:hAnsi="Arial" w:cs="Arial"/>
+              </w:rPr>
+              <w:t xml:space="preserve">Le bouton est </w:t>
+            </w:r>
+            <w:r>
+              <w:rPr>
+                <w:rFonts w:ascii="Arial" w:hAnsi="Arial" w:cs="Arial"/>
+              </w:rPr>
+              <w:t>désactivé</w:t>
+            </w:r>
           </w:p>
         </w:tc>
       </w:tr>
@@ -1195,7 +1437,7 @@
               <w:rPr>
                 <w:rFonts w:ascii="Arial" w:hAnsi="Arial" w:cs="Arial"/>
               </w:rPr>
-              <w:t>T9</w:t>
+              <w:t>T10</w:t>
             </w:r>
           </w:p>
         </w:tc>
@@ -1233,6 +1475,37 @@
                 <w:rFonts w:ascii="Arial" w:hAnsi="Arial" w:cs="Arial"/>
               </w:rPr>
             </w:pPr>
+            <w:r>
+              <w:rPr>
+                <w:rFonts w:ascii="Arial" w:hAnsi="Arial" w:cs="Arial"/>
+              </w:rPr>
+              <w:t>Depuis la quatrième page</w:t>
+            </w:r>
+          </w:p>
+          <w:p>
+            <w:pPr>
+              <w:rPr>
+                <w:rFonts w:ascii="Arial" w:hAnsi="Arial" w:cs="Arial"/>
+              </w:rPr>
+            </w:pPr>
+            <w:r>
+              <w:rPr>
+                <w:rFonts w:ascii="Arial" w:hAnsi="Arial" w:cs="Arial"/>
+              </w:rPr>
+              <w:t xml:space="preserve">Cliquez sur Modifier le fichier des noms </w:t>
+            </w:r>
+            <w:r>
+              <w:rPr>
+                <w:rFonts w:ascii="Arial" w:hAnsi="Arial" w:cs="Arial"/>
+              </w:rPr>
+              <w:t>en ayant mis</w:t>
+            </w:r>
+            <w:r>
+              <w:rPr>
+                <w:rFonts w:ascii="Arial" w:hAnsi="Arial" w:cs="Arial"/>
+              </w:rPr>
+              <w:t xml:space="preserve"> un chemin d’accès pour les noms</w:t>
+            </w:r>
           </w:p>
         </w:tc>
         <w:tc>
@@ -1245,8 +1518,380 @@
                 <w:rFonts w:ascii="Arial" w:hAnsi="Arial" w:cs="Arial"/>
               </w:rPr>
             </w:pPr>
+            <w:r>
+              <w:rPr>
+                <w:rFonts w:ascii="Arial" w:hAnsi="Arial" w:cs="Arial"/>
+              </w:rPr>
+              <w:t>Une page apparait avec la liste des noms</w:t>
+            </w:r>
+          </w:p>
+        </w:tc>
+      </w:tr>
+      <w:tr>
+        <w:trPr>
+          <w:trHeight w:val="1134"/>
+        </w:trPr>
+        <w:tc>
+          <w:tcPr>
+            <w:tcW w:w="662" w:type="dxa"/>
+          </w:tcPr>
+          <w:p>
+            <w:pPr>
+              <w:rPr>
+                <w:rFonts w:ascii="Arial" w:hAnsi="Arial" w:cs="Arial"/>
+              </w:rPr>
+            </w:pPr>
+            <w:r>
+              <w:rPr>
+                <w:rFonts w:ascii="Arial" w:hAnsi="Arial" w:cs="Arial"/>
+              </w:rPr>
+              <w:t>T11</w:t>
+            </w:r>
+          </w:p>
+        </w:tc>
+        <w:tc>
+          <w:tcPr>
+            <w:tcW w:w="1418" w:type="dxa"/>
+          </w:tcPr>
+          <w:p>
+            <w:pPr>
+              <w:rPr>
+                <w:rFonts w:ascii="Arial" w:hAnsi="Arial" w:cs="Arial"/>
+              </w:rPr>
+            </w:pPr>
+          </w:p>
+        </w:tc>
+        <w:tc>
+          <w:tcPr>
+            <w:tcW w:w="1386" w:type="dxa"/>
+          </w:tcPr>
+          <w:p>
+            <w:pPr>
+              <w:rPr>
+                <w:rFonts w:ascii="Arial" w:hAnsi="Arial" w:cs="Arial"/>
+              </w:rPr>
+            </w:pPr>
+          </w:p>
+        </w:tc>
+        <w:tc>
+          <w:tcPr>
+            <w:tcW w:w="5033" w:type="dxa"/>
+          </w:tcPr>
+          <w:p>
+            <w:pPr>
+              <w:rPr>
+                <w:rFonts w:ascii="Arial" w:hAnsi="Arial" w:cs="Arial"/>
+              </w:rPr>
+            </w:pPr>
+            <w:r>
+              <w:rPr>
+                <w:rFonts w:ascii="Arial" w:hAnsi="Arial" w:cs="Arial"/>
+              </w:rPr>
+              <w:t>Depuis la page « Gestion des noms »</w:t>
+            </w:r>
+          </w:p>
+          <w:p>
+            <w:pPr>
+              <w:rPr>
+                <w:rFonts w:ascii="Arial" w:hAnsi="Arial" w:cs="Arial"/>
+              </w:rPr>
+            </w:pPr>
+            <w:r>
+              <w:rPr>
+                <w:rFonts w:ascii="Arial" w:hAnsi="Arial" w:cs="Arial"/>
+              </w:rPr>
+              <w:t xml:space="preserve">Ajouter un nom </w:t>
+            </w:r>
+          </w:p>
+        </w:tc>
+        <w:tc>
+          <w:tcPr>
+            <w:tcW w:w="5643" w:type="dxa"/>
+          </w:tcPr>
+          <w:p>
+            <w:pPr>
+              <w:rPr>
+                <w:rFonts w:ascii="Arial" w:hAnsi="Arial" w:cs="Arial"/>
+              </w:rPr>
+            </w:pPr>
+            <w:r>
+              <w:rPr>
+                <w:rFonts w:ascii="Arial" w:hAnsi="Arial" w:cs="Arial"/>
+              </w:rPr>
+              <w:t>Le nom devrait se rajouter</w:t>
+            </w:r>
+          </w:p>
+        </w:tc>
+      </w:tr>
+      <w:tr>
+        <w:trPr>
+          <w:trHeight w:val="1134"/>
+        </w:trPr>
+        <w:tc>
+          <w:tcPr>
+            <w:tcW w:w="662" w:type="dxa"/>
+          </w:tcPr>
+          <w:p>
+            <w:pPr>
+              <w:rPr>
+                <w:rFonts w:ascii="Arial" w:hAnsi="Arial" w:cs="Arial"/>
+              </w:rPr>
+            </w:pPr>
+            <w:r>
+              <w:rPr>
+                <w:rFonts w:ascii="Arial" w:hAnsi="Arial" w:cs="Arial"/>
+              </w:rPr>
+              <w:lastRenderedPageBreak/>
+              <w:t>T12</w:t>
+            </w:r>
+          </w:p>
+        </w:tc>
+        <w:tc>
+          <w:tcPr>
+            <w:tcW w:w="1418" w:type="dxa"/>
+          </w:tcPr>
+          <w:p>
+            <w:pPr>
+              <w:rPr>
+                <w:rFonts w:ascii="Arial" w:hAnsi="Arial" w:cs="Arial"/>
+              </w:rPr>
+            </w:pPr>
+          </w:p>
+        </w:tc>
+        <w:tc>
+          <w:tcPr>
+            <w:tcW w:w="1386" w:type="dxa"/>
+          </w:tcPr>
+          <w:p>
+            <w:pPr>
+              <w:rPr>
+                <w:rFonts w:ascii="Arial" w:hAnsi="Arial" w:cs="Arial"/>
+              </w:rPr>
+            </w:pPr>
+          </w:p>
+        </w:tc>
+        <w:tc>
+          <w:tcPr>
+            <w:tcW w:w="5033" w:type="dxa"/>
+          </w:tcPr>
+          <w:p>
+            <w:pPr>
+              <w:rPr>
+                <w:rFonts w:ascii="Arial" w:hAnsi="Arial" w:cs="Arial"/>
+              </w:rPr>
+            </w:pPr>
+            <w:r>
+              <w:rPr>
+                <w:rFonts w:ascii="Arial" w:hAnsi="Arial" w:cs="Arial"/>
+              </w:rPr>
+              <w:t>Depuis la page « Gestion des noms »</w:t>
+            </w:r>
+          </w:p>
+          <w:p>
+            <w:pPr>
+              <w:rPr>
+                <w:rFonts w:ascii="Arial" w:hAnsi="Arial" w:cs="Arial"/>
+              </w:rPr>
+            </w:pPr>
+            <w:r>
+              <w:rPr>
+                <w:rFonts w:ascii="Arial" w:hAnsi="Arial" w:cs="Arial"/>
+              </w:rPr>
+              <w:t>Supprimer</w:t>
+            </w:r>
+            <w:r>
+              <w:rPr>
+                <w:rFonts w:ascii="Arial" w:hAnsi="Arial" w:cs="Arial"/>
+              </w:rPr>
+              <w:t xml:space="preserve"> un nom</w:t>
+            </w:r>
+          </w:p>
+        </w:tc>
+        <w:tc>
+          <w:tcPr>
+            <w:tcW w:w="5643" w:type="dxa"/>
+          </w:tcPr>
+          <w:p>
+            <w:pPr>
+              <w:rPr>
+                <w:rFonts w:ascii="Arial" w:hAnsi="Arial" w:cs="Arial"/>
+              </w:rPr>
+            </w:pPr>
+            <w:r>
+              <w:rPr>
+                <w:rFonts w:ascii="Arial" w:hAnsi="Arial" w:cs="Arial"/>
+              </w:rPr>
+              <w:t>Le ou les noms sélectionnés devront se supprimer de la liste</w:t>
+            </w:r>
+          </w:p>
+        </w:tc>
+      </w:tr>
+      <w:tr>
+        <w:trPr>
+          <w:trHeight w:val="1134"/>
+        </w:trPr>
+        <w:tc>
+          <w:tcPr>
+            <w:tcW w:w="662" w:type="dxa"/>
+          </w:tcPr>
+          <w:p>
+            <w:pPr>
+              <w:rPr>
+                <w:rFonts w:ascii="Arial" w:hAnsi="Arial" w:cs="Arial"/>
+              </w:rPr>
+            </w:pPr>
+            <w:r>
+              <w:rPr>
+                <w:rFonts w:ascii="Arial" w:hAnsi="Arial" w:cs="Arial"/>
+              </w:rPr>
+              <w:t>T13</w:t>
+            </w:r>
+          </w:p>
+        </w:tc>
+        <w:tc>
+          <w:tcPr>
+            <w:tcW w:w="1418" w:type="dxa"/>
+          </w:tcPr>
+          <w:p>
+            <w:pPr>
+              <w:rPr>
+                <w:rFonts w:ascii="Arial" w:hAnsi="Arial" w:cs="Arial"/>
+              </w:rPr>
+            </w:pPr>
+          </w:p>
+        </w:tc>
+        <w:tc>
+          <w:tcPr>
+            <w:tcW w:w="1386" w:type="dxa"/>
+          </w:tcPr>
+          <w:p>
+            <w:pPr>
+              <w:rPr>
+                <w:rFonts w:ascii="Arial" w:hAnsi="Arial" w:cs="Arial"/>
+              </w:rPr>
+            </w:pPr>
+          </w:p>
+        </w:tc>
+        <w:tc>
+          <w:tcPr>
+            <w:tcW w:w="5033" w:type="dxa"/>
+          </w:tcPr>
+          <w:p>
+            <w:pPr>
+              <w:rPr>
+                <w:rFonts w:ascii="Arial" w:hAnsi="Arial" w:cs="Arial"/>
+              </w:rPr>
+            </w:pPr>
+            <w:r>
+              <w:rPr>
+                <w:rFonts w:ascii="Arial" w:hAnsi="Arial" w:cs="Arial"/>
+              </w:rPr>
+              <w:t>Depuis la page « Gestion des noms »</w:t>
+            </w:r>
+          </w:p>
+          <w:p>
+            <w:pPr>
+              <w:rPr>
+                <w:rFonts w:ascii="Arial" w:hAnsi="Arial" w:cs="Arial"/>
+              </w:rPr>
+            </w:pPr>
+            <w:r>
+              <w:rPr>
+                <w:rFonts w:ascii="Arial" w:hAnsi="Arial" w:cs="Arial"/>
+              </w:rPr>
+              <w:t>Cliquer sur précédant</w:t>
+            </w:r>
+          </w:p>
+        </w:tc>
+        <w:tc>
+          <w:tcPr>
+            <w:tcW w:w="5643" w:type="dxa"/>
+          </w:tcPr>
+          <w:p>
+            <w:pPr>
+              <w:rPr>
+                <w:rFonts w:ascii="Arial" w:hAnsi="Arial" w:cs="Arial"/>
+              </w:rPr>
+            </w:pPr>
+            <w:r>
+              <w:rPr>
+                <w:rFonts w:ascii="Arial" w:hAnsi="Arial" w:cs="Arial"/>
+              </w:rPr>
+              <w:t>On devrait revenir sur la troisième page</w:t>
+            </w:r>
+          </w:p>
+        </w:tc>
+      </w:tr>
+      <w:tr>
+        <w:trPr>
+          <w:trHeight w:val="1134"/>
+        </w:trPr>
+        <w:tc>
+          <w:tcPr>
+            <w:tcW w:w="662" w:type="dxa"/>
+          </w:tcPr>
+          <w:p>
+            <w:pPr>
+              <w:rPr>
+                <w:rFonts w:ascii="Arial" w:hAnsi="Arial" w:cs="Arial"/>
+              </w:rPr>
+            </w:pPr>
+            <w:r>
+              <w:rPr>
+                <w:rFonts w:ascii="Arial" w:hAnsi="Arial" w:cs="Arial"/>
+              </w:rPr>
+              <w:t>T14</w:t>
+            </w:r>
             <w:bookmarkStart w:id="0" w:name="_GoBack"/>
             <w:bookmarkEnd w:id="0"/>
+          </w:p>
+        </w:tc>
+        <w:tc>
+          <w:tcPr>
+            <w:tcW w:w="1418" w:type="dxa"/>
+          </w:tcPr>
+          <w:p>
+            <w:pPr>
+              <w:rPr>
+                <w:rFonts w:ascii="Arial" w:hAnsi="Arial" w:cs="Arial"/>
+              </w:rPr>
+            </w:pPr>
+          </w:p>
+        </w:tc>
+        <w:tc>
+          <w:tcPr>
+            <w:tcW w:w="1386" w:type="dxa"/>
+          </w:tcPr>
+          <w:p>
+            <w:pPr>
+              <w:rPr>
+                <w:rFonts w:ascii="Arial" w:hAnsi="Arial" w:cs="Arial"/>
+              </w:rPr>
+            </w:pPr>
+          </w:p>
+        </w:tc>
+        <w:tc>
+          <w:tcPr>
+            <w:tcW w:w="5033" w:type="dxa"/>
+          </w:tcPr>
+          <w:p>
+            <w:pPr>
+              <w:rPr>
+                <w:rFonts w:ascii="Arial" w:hAnsi="Arial" w:cs="Arial"/>
+              </w:rPr>
+            </w:pPr>
+          </w:p>
+        </w:tc>
+        <w:tc>
+          <w:tcPr>
+            <w:tcW w:w="5643" w:type="dxa"/>
+          </w:tcPr>
+          <w:p>
+            <w:pPr>
+              <w:rPr>
+                <w:rFonts w:ascii="Arial" w:hAnsi="Arial" w:cs="Arial"/>
+              </w:rPr>
+            </w:pPr>
           </w:p>
         </w:tc>
       </w:tr>
@@ -1326,31 +1971,10 @@
             <w:sdtEndPr/>
             <w:sdtContent>
               <w:r>
-                <w:t xml:space="preserve">Pierrick </w:t>
+                <w:t>Pierrick Antenen</w:t>
               </w:r>
-              <w:proofErr w:type="spellStart"/>
               <w:r>
-                <w:t>Antenen</w:t>
-              </w:r>
-              <w:proofErr w:type="spellEnd"/>
-              <w:r>
-                <w:t xml:space="preserve"> – </w:t>
-              </w:r>
-              <w:proofErr w:type="spellStart"/>
-              <w:r>
-                <w:t>Pipolo</w:t>
-              </w:r>
-              <w:proofErr w:type="spellEnd"/>
-              <w:r>
-                <w:t xml:space="preserve"> Loïck – </w:t>
-              </w:r>
-              <w:proofErr w:type="spellStart"/>
-              <w:r>
-                <w:t>Trifunovic</w:t>
-              </w:r>
-              <w:proofErr w:type="spellEnd"/>
-              <w:r>
-                <w:t xml:space="preserve"> Ivan</w:t>
+                <w:t xml:space="preserve"> – Pipolo Loïck – Trifunovic Ivan</w:t>
               </w:r>
               <w:r>
                 <w:t xml:space="preserve">, </w:t>
@@ -1404,7 +2028,7 @@
               <w:color w:val="FFFFFF" w:themeColor="background1"/>
               <w:lang w:val="fr-FR"/>
             </w:rPr>
-            <w:t>1</w:t>
+            <w:t>3</w:t>
           </w:r>
           <w:r>
             <w:rPr>
@@ -2481,11 +3105,11 @@
   </w:compat>
   <w:rsids>
     <w:rsidRoot w:val="0031193F"/>
+    <w:rsid w:val="000B2EDB"/>
     <w:rsid w:val="0031193F"/>
     <w:rsid w:val="004B35E9"/>
     <w:rsid w:val="009A078C"/>
     <w:rsid w:val="00A95C40"/>
-    <w:rsid w:val="00B40DE0"/>
     <w:rsid w:val="00B950D0"/>
     <w:rsid w:val="00D546B8"/>
   </w:rsids>

</xml_diff>